<commit_message>
docs: sync Incidentals (The Conformation) (docx)
</commit_message>
<xml_diff>
--- a/incidentals/incidentals the conformation.docx
+++ b/incidentals/incidentals the conformation.docx
@@ -39,7 +39,7 @@
           <w:pgNumType w:start="1"/>
         </w:sectPr>
       </w:pPr>
-      <w:bookmarkStart w:colFirst="0" w:colLast="0" w:name="_dw8q0e86vfbn" w:id="0"/>
+      <w:bookmarkStart w:colFirst="0" w:colLast="0" w:name="_cp86uxd0wyhw" w:id="0"/>
       <w:bookmarkEnd w:id="0"/>
       <w:r>
         <w:rPr>
@@ -14818,7 +14818,7 @@
           <w:pgNumType w:start="1"/>
         </w:sectPr>
       </w:pPr>
-      <w:bookmarkStart w:colFirst="0" w:colLast="0" w:name="_uufy7uvcl7w3" w:id="30"/>
+      <w:bookmarkStart w:colFirst="0" w:colLast="0" w:name="_l0cu6fq7aqw0" w:id="30"/>
       <w:bookmarkEnd w:id="30"/>
       <w:r>
         <w:rPr>

</xml_diff>

<commit_message>
docs: sync Incidentals (The Conformation) (docx) (#18)
</commit_message>
<xml_diff>
--- a/incidentals/incidentals the conformation.docx
+++ b/incidentals/incidentals the conformation.docx
@@ -39,7 +39,7 @@
           <w:pgNumType w:start="1"/>
         </w:sectPr>
       </w:pPr>
-      <w:bookmarkStart w:colFirst="0" w:colLast="0" w:name="_f2484qq0s7wr" w:id="0"/>
+      <w:bookmarkStart w:colFirst="0" w:colLast="0" w:name="_hnigipmij1tj" w:id="0"/>
       <w:bookmarkEnd w:id="0"/>
       <w:r>
         <w:rPr>
@@ -13108,7 +13108,7 @@
           <w:pgNumType w:start="1"/>
         </w:sectPr>
       </w:pPr>
-      <w:bookmarkStart w:colFirst="0" w:colLast="0" w:name="_2tr8slkoocsm" w:id="28"/>
+      <w:bookmarkStart w:colFirst="0" w:colLast="0" w:name="_q0xp9gmqa44g" w:id="28"/>
       <w:bookmarkEnd w:id="28"/>
       <w:r>
         <w:rPr>
@@ -14621,7 +14621,7 @@
           <w:pgNumType w:start="1"/>
         </w:sectPr>
       </w:pPr>
-      <w:bookmarkStart w:colFirst="0" w:colLast="0" w:name="_1ryh4hi5notc" w:id="32"/>
+      <w:bookmarkStart w:colFirst="0" w:colLast="0" w:name="_qxj05e8w8ou6" w:id="32"/>
       <w:bookmarkEnd w:id="32"/>
       <w:r>
         <w:rPr>

</xml_diff>

<commit_message>
docs: sync Incidentals (The Conformation) (docx) (#20)
</commit_message>
<xml_diff>
--- a/incidentals/incidentals the conformation.docx
+++ b/incidentals/incidentals the conformation.docx
@@ -39,7 +39,7 @@
           <w:pgNumType w:start="1"/>
         </w:sectPr>
       </w:pPr>
-      <w:bookmarkStart w:colFirst="0" w:colLast="0" w:name="_89f1glun66bu" w:id="0"/>
+      <w:bookmarkStart w:colFirst="0" w:colLast="0" w:name="_7ebxe2acq7vj" w:id="0"/>
       <w:bookmarkEnd w:id="0"/>
       <w:r>
         <w:rPr>
@@ -13108,7 +13108,7 @@
           <w:pgNumType w:start="1"/>
         </w:sectPr>
       </w:pPr>
-      <w:bookmarkStart w:colFirst="0" w:colLast="0" w:name="_bsgs5rkr8gku" w:id="28"/>
+      <w:bookmarkStart w:colFirst="0" w:colLast="0" w:name="_7vhsb6wfuke3" w:id="28"/>
       <w:bookmarkEnd w:id="28"/>
       <w:r>
         <w:rPr>
@@ -14621,7 +14621,7 @@
           <w:pgNumType w:start="1"/>
         </w:sectPr>
       </w:pPr>
-      <w:bookmarkStart w:colFirst="0" w:colLast="0" w:name="_gfey2lzdaulm" w:id="32"/>
+      <w:bookmarkStart w:colFirst="0" w:colLast="0" w:name="_frfqq941psny" w:id="32"/>
       <w:bookmarkEnd w:id="32"/>
       <w:r>
         <w:rPr>

</xml_diff>

<commit_message>
docs: sync Incidentals (The Conformation) (docx) (#21)
</commit_message>
<xml_diff>
--- a/incidentals/incidentals the conformation.docx
+++ b/incidentals/incidentals the conformation.docx
@@ -39,7 +39,7 @@
           <w:pgNumType w:start="1"/>
         </w:sectPr>
       </w:pPr>
-      <w:bookmarkStart w:colFirst="0" w:colLast="0" w:name="_7ebxe2acq7vj" w:id="0"/>
+      <w:bookmarkStart w:colFirst="0" w:colLast="0" w:name="_8wnejpqd89u7" w:id="0"/>
       <w:bookmarkEnd w:id="0"/>
       <w:r>
         <w:rPr>
@@ -13108,7 +13108,7 @@
           <w:pgNumType w:start="1"/>
         </w:sectPr>
       </w:pPr>
-      <w:bookmarkStart w:colFirst="0" w:colLast="0" w:name="_7vhsb6wfuke3" w:id="28"/>
+      <w:bookmarkStart w:colFirst="0" w:colLast="0" w:name="_fx94g0tbxhra" w:id="28"/>
       <w:bookmarkEnd w:id="28"/>
       <w:r>
         <w:rPr>
@@ -14621,7 +14621,7 @@
           <w:pgNumType w:start="1"/>
         </w:sectPr>
       </w:pPr>
-      <w:bookmarkStart w:colFirst="0" w:colLast="0" w:name="_frfqq941psny" w:id="32"/>
+      <w:bookmarkStart w:colFirst="0" w:colLast="0" w:name="_h1faqpv6f6nb" w:id="32"/>
       <w:bookmarkEnd w:id="32"/>
       <w:r>
         <w:rPr>

</xml_diff>

<commit_message>
docs: sync Incidentals (The Conformation) (docx) (#23)
</commit_message>
<xml_diff>
--- a/incidentals/incidentals the conformation.docx
+++ b/incidentals/incidentals the conformation.docx
@@ -39,7 +39,7 @@
           <w:pgNumType w:start="1"/>
         </w:sectPr>
       </w:pPr>
-      <w:bookmarkStart w:colFirst="0" w:colLast="0" w:name="_jzb7cu6bv3hg" w:id="0"/>
+      <w:bookmarkStart w:colFirst="0" w:colLast="0" w:name="_4zgcddlur3jt" w:id="0"/>
       <w:bookmarkEnd w:id="0"/>
       <w:r>
         <w:rPr>
@@ -13108,7 +13108,7 @@
           <w:pgNumType w:start="1"/>
         </w:sectPr>
       </w:pPr>
-      <w:bookmarkStart w:colFirst="0" w:colLast="0" w:name="_k48zzeg3uopt" w:id="28"/>
+      <w:bookmarkStart w:colFirst="0" w:colLast="0" w:name="_mnfycmus5jxn" w:id="28"/>
       <w:bookmarkEnd w:id="28"/>
       <w:r>
         <w:rPr>
@@ -14621,7 +14621,7 @@
           <w:pgNumType w:start="1"/>
         </w:sectPr>
       </w:pPr>
-      <w:bookmarkStart w:colFirst="0" w:colLast="0" w:name="_qnnclyfb399w" w:id="32"/>
+      <w:bookmarkStart w:colFirst="0" w:colLast="0" w:name="_6rsf54axeopq" w:id="32"/>
       <w:bookmarkEnd w:id="32"/>
       <w:r>
         <w:rPr>

</xml_diff>